<commit_message>
Finished a3 and a4
</commit_message>
<xml_diff>
--- a/docs/report/individual/a3/parlab05_report_a3.docx
+++ b/docs/report/individual/a3/parlab05_report_a3.docx
@@ -713,7 +713,7 @@
           <w:sz w:val="30"/>
           <w:szCs w:val="30"/>
         </w:rPr>
-        <w:t>θα μελετήσουμε</w:t>
+        <w:t>μελετάμε</w:t>
       </w:r>
       <w:r>
         <w:rPr>
@@ -1039,14 +1039,14 @@
           <w:sz w:val="30"/>
           <w:szCs w:val="30"/>
         </w:rPr>
-        <w:t>, ώστε να μπορούμε να απομονώσουμε και να συγκρίνουμε το καθαρό κόστος συγχρονισμού κάθε προσέγγισης</w:t>
-      </w:r>
-      <w:r>
-        <w:rPr>
-          <w:sz w:val="30"/>
-          <w:szCs w:val="30"/>
-        </w:rPr>
-        <w:t xml:space="preserve"> άμεσα</w:t>
+        <w:t xml:space="preserve">, ώστε να μπορούμε να απομονώσουμε και να συγκρίνουμε το καθαρό κόστος συγχρονισμού κάθε </w:t>
+      </w:r>
+      <w:r>
+        <w:rPr>
+          <w:sz w:val="30"/>
+          <w:szCs w:val="30"/>
+        </w:rPr>
+        <w:t>κλειδώματος</w:t>
       </w:r>
       <w:r>
         <w:rPr>
@@ -1075,7 +1075,21 @@
           <w:sz w:val="30"/>
           <w:szCs w:val="30"/>
         </w:rPr>
-        <w:t xml:space="preserve">Ο δοσμένος κώδικας στηρίζεται στην υλοποίηση του K-means από την προηγούμενη άσκηση και αποτελείται από τα κοινά αρχεία file_io.c και util.c, το </w:t>
+        <w:t xml:space="preserve">Ο δοσμένος κώδικας </w:t>
+      </w:r>
+      <w:r>
+        <w:rPr>
+          <w:sz w:val="30"/>
+          <w:szCs w:val="30"/>
+        </w:rPr>
+        <w:t>βασίζεται στον</w:t>
+      </w:r>
+      <w:r>
+        <w:rPr>
+          <w:sz w:val="30"/>
+          <w:szCs w:val="30"/>
+        </w:rPr>
+        <w:t xml:space="preserve"> K-means από την προηγούμενη άσκηση και αποτελείται από τα κοινά αρχεία file_io.c και util.c, το </w:t>
       </w:r>
       <w:r>
         <w:rPr>
@@ -1126,7 +1140,42 @@
           <w:sz w:val="30"/>
           <w:szCs w:val="30"/>
         </w:rPr>
-        <w:t xml:space="preserve"> main.c, το οποίο αναλαμβάνει να διαβάσει τις παραμέτρους και να καλέσει την υλοποίηση του αλγορίθμου. Το αρχείο seq_kmeans.c περιέχει την σειριακή έκδοση του K-means, ενώ το omp_naive_kmeans.c παρέχει μια απλού τύπου παραλληλοποίηση με OpenMP. Για τη μελέτη των κλειδωμάτων χρησιμοποιούνται δύο επιπλέον αρχεία: το omp_critical_kmeans.c, όπου ο συγχρονισμός υλοποιείται με #pragma omp </w:t>
+        <w:t xml:space="preserve"> main.c, το οποίο αναλαμβάνει να διαβάσει τις παραμέτρους και να καλέσει την υλοποίηση του αλγορίθμου. Το αρχείο seq_kmeans.c περιέχει τη σειριακή έκδοση του K-means, ενώ το omp_naive_kmeans.c παρέχει μια </w:t>
+      </w:r>
+      <w:r>
+        <w:rPr>
+          <w:sz w:val="30"/>
+          <w:szCs w:val="30"/>
+        </w:rPr>
+        <w:t>απλή</w:t>
+      </w:r>
+      <w:r>
+        <w:rPr>
+          <w:sz w:val="30"/>
+          <w:szCs w:val="30"/>
+        </w:rPr>
+        <w:t xml:space="preserve"> </w:t>
+      </w:r>
+      <w:r>
+        <w:rPr>
+          <w:sz w:val="30"/>
+          <w:szCs w:val="30"/>
+        </w:rPr>
+        <w:t xml:space="preserve">παράλληλη </w:t>
+      </w:r>
+      <w:r>
+        <w:rPr>
+          <w:sz w:val="30"/>
+          <w:szCs w:val="30"/>
+        </w:rPr>
+        <w:t>προσέγγιση</w:t>
+      </w:r>
+      <w:r>
+        <w:rPr>
+          <w:sz w:val="30"/>
+          <w:szCs w:val="30"/>
+        </w:rPr>
+        <w:t xml:space="preserve"> με OpenMP. Για τη μελέτη των κλειδωμάτων χρησιμοποιούνται δύο επιπλέον αρχεία: το omp_critical_kmeans.c, όπου ο συγχρονισμός υλοποιείται με #pragma omp </w:t>
       </w:r>
       <w:r>
         <w:rPr>
@@ -1281,7 +1330,14 @@
           <w:sz w:val="30"/>
           <w:szCs w:val="30"/>
         </w:rPr>
-        <w:t xml:space="preserve">/. Για τα κλειδώματα που βασίζονται σε POSIX </w:t>
+        <w:t>/</w:t>
+      </w:r>
+      <w:r>
+        <w:rPr>
+          <w:sz w:val="30"/>
+          <w:szCs w:val="30"/>
+        </w:rPr>
+        <w:t xml:space="preserve">. Για τα κλειδώματα που βασίζονται σε POSIX </w:t>
       </w:r>
       <w:r>
         <w:rPr>
@@ -1346,7 +1402,21 @@
           <w:sz w:val="30"/>
           <w:szCs w:val="30"/>
         </w:rPr>
-        <w:t xml:space="preserve"> make_on_queue.sh έχει τροποποιηθεί ώστε να μετακινείται στον σωστό φάκελο της άσκησης (cd /home/</w:t>
+        <w:t xml:space="preserve"> make_on_queue.sh έχει τροποποιηθεί</w:t>
+      </w:r>
+      <w:r>
+        <w:rPr>
+          <w:sz w:val="30"/>
+          <w:szCs w:val="30"/>
+        </w:rPr>
+        <w:t>,</w:t>
+      </w:r>
+      <w:r>
+        <w:rPr>
+          <w:sz w:val="30"/>
+          <w:szCs w:val="30"/>
+        </w:rPr>
+        <w:t xml:space="preserve"> ώστε να μετακινείται στον σωστό φάκελο της άσκησης (cd /home/</w:t>
       </w:r>
       <w:r>
         <w:rPr>
@@ -1449,7 +1519,92 @@
           <w:sz w:val="30"/>
           <w:szCs w:val="30"/>
         </w:rPr>
-        <w:t xml:space="preserve">. Στην τελική του μορφή το σενάριο εκτελεί, μέσα σε μία εργασία PBS, όλα τα εκτελέσιμα κλειδωμάτων και για όλους τους αριθμούς νημάτων που ζητά η εκφώνηση (1, 2, 4, 8, 16, 32, 64). Για κάθε συνδυασμό κλειδώματος και αριθμού νημάτων θέτει κατάλληλα τη μεταβλητή περιβάλλοντος OMP_NUM_THREADS και ορίζει ρητά την πολιτική δέσμευσης πυρήνων μέσω της GOMP_CPU_AFFINITY, ώστε τα νήματα να κατανέμονται στους πρώτους φυσικούς πυρήνες του συστήματος (εκτέλεση πάντα </w:t>
+        <w:t xml:space="preserve">. Στην τελική του μορφή το </w:t>
+      </w:r>
+      <w:r>
+        <w:rPr>
+          <w:sz w:val="30"/>
+          <w:szCs w:val="30"/>
+          <w:lang w:val="en-US"/>
+        </w:rPr>
+        <w:t>script</w:t>
+      </w:r>
+      <w:r>
+        <w:rPr>
+          <w:sz w:val="30"/>
+          <w:szCs w:val="30"/>
+        </w:rPr>
+        <w:t xml:space="preserve"> </w:t>
+      </w:r>
+      <w:r>
+        <w:rPr>
+          <w:sz w:val="30"/>
+          <w:szCs w:val="30"/>
+        </w:rPr>
+        <w:t xml:space="preserve">τρέχει </w:t>
+      </w:r>
+      <w:r>
+        <w:rPr>
+          <w:sz w:val="30"/>
+          <w:szCs w:val="30"/>
+        </w:rPr>
+        <w:t xml:space="preserve">όλα τα εκτελέσιμα κλειδωμάτων και για όλους τους αριθμούς νημάτων που </w:t>
+      </w:r>
+      <w:r>
+        <w:rPr>
+          <w:sz w:val="30"/>
+          <w:szCs w:val="30"/>
+        </w:rPr>
+        <w:t>ζητούνται</w:t>
+      </w:r>
+      <w:r>
+        <w:rPr>
+          <w:sz w:val="30"/>
+          <w:szCs w:val="30"/>
+        </w:rPr>
+        <w:t xml:space="preserve"> (1, 2, 4, 8, 16, 32, 64). Για κάθε συνδυασμό κλειδώματος και αριθμ</w:t>
+      </w:r>
+      <w:r>
+        <w:rPr>
+          <w:sz w:val="30"/>
+          <w:szCs w:val="30"/>
+        </w:rPr>
+        <w:t>ό</w:t>
+      </w:r>
+      <w:r>
+        <w:rPr>
+          <w:sz w:val="30"/>
+          <w:szCs w:val="30"/>
+        </w:rPr>
+        <w:t xml:space="preserve"> νημάτων</w:t>
+      </w:r>
+      <w:r>
+        <w:rPr>
+          <w:sz w:val="30"/>
+          <w:szCs w:val="30"/>
+        </w:rPr>
+        <w:t>,</w:t>
+      </w:r>
+      <w:r>
+        <w:rPr>
+          <w:sz w:val="30"/>
+          <w:szCs w:val="30"/>
+        </w:rPr>
+        <w:t xml:space="preserve"> θέτει κατάλληλα τη μεταβλητή</w:t>
+      </w:r>
+      <w:r>
+        <w:rPr>
+          <w:sz w:val="30"/>
+          <w:szCs w:val="30"/>
+        </w:rPr>
+        <w:t xml:space="preserve"> </w:t>
+      </w:r>
+      <w:r>
+        <w:rPr>
+          <w:sz w:val="30"/>
+          <w:szCs w:val="30"/>
+        </w:rPr>
+        <w:t xml:space="preserve">OMP_NUM_THREADS και ορίζει την πολιτική δέσμευσης πυρήνων μέσω της GOMP_CPU_AFFINITY, ώστε τα νήματα να κατανέμονται στους πρώτους φυσικούς πυρήνες του συστήματος (εκτέλεση πάντα </w:t>
       </w:r>
       <w:r>
         <w:rPr>
@@ -1641,6 +1796,23 @@
           <w:u w:val="single"/>
         </w:rPr>
       </w:pPr>
+    </w:p>
+    <w:p>
+      <w:pPr>
+        <w:rPr>
+          <w:sz w:val="36"/>
+          <w:szCs w:val="36"/>
+          <w:u w:val="single"/>
+        </w:rPr>
+      </w:pPr>
+      <w:r>
+        <w:rPr>
+          <w:sz w:val="36"/>
+          <w:szCs w:val="36"/>
+          <w:u w:val="single"/>
+        </w:rPr>
+        <w:br w:type="page"/>
+      </w:r>
     </w:p>
     <w:p>
       <w:pPr>
@@ -1670,7 +1842,6 @@
           <w:szCs w:val="36"/>
           <w:u w:val="single"/>
         </w:rPr>
-        <w:lastRenderedPageBreak/>
         <w:t>Λήψη Μετρήσεων</w:t>
       </w:r>
       <w:r>
@@ -2775,7 +2946,6 @@
           <w:szCs w:val="30"/>
           <w:lang w:val="en-US"/>
         </w:rPr>
-        <w:lastRenderedPageBreak/>
         <w:t>pthread_spin_lock:</w:t>
       </w:r>
     </w:p>
@@ -4054,7 +4224,6 @@
           <w:szCs w:val="30"/>
           <w:lang w:val="en-US"/>
         </w:rPr>
-        <w:lastRenderedPageBreak/>
         <w:t>array_lock:</w:t>
       </w:r>
     </w:p>
@@ -5339,7 +5508,7 @@
           <w:sz w:val="30"/>
           <w:szCs w:val="30"/>
         </w:rPr>
-        <w:t xml:space="preserve">. Τα διαγράμματα αυτά μας επιτρέπουν να αξιολογήσουμε ποια κλειδώματα παραμένουν αποδοτικά υπό αυξημένη συμφόρηση, ποια εμφανίζουν </w:t>
+        <w:t xml:space="preserve">. Τα διαγράμματα αυτά μας επιτρέπουν να αξιολογήσουμε ποια </w:t>
       </w:r>
       <w:r>
         <w:rPr>
@@ -5347,7 +5516,7 @@
           <w:szCs w:val="30"/>
         </w:rPr>
         <w:lastRenderedPageBreak/>
-        <w:t xml:space="preserve">κορεσμό λόγω κόστους συγχρονισμού, καθώς και πώς συγκρίνεται η χρήση </w:t>
+        <w:t xml:space="preserve">κλειδώματα παραμένουν αποδοτικά υπό αυξημένη συμφόρηση, ποια εμφανίζουν κορεσμό λόγω κόστους συγχρονισμού, καθώς και πώς συγκρίνεται η χρήση </w:t>
       </w:r>
       <w:r>
         <w:rPr>
@@ -6128,7 +6297,35 @@
           <w:sz w:val="30"/>
           <w:szCs w:val="30"/>
         </w:rPr>
-        <w:t xml:space="preserve"> (array_lock, clh_lock) βελτιώνουν τον χρόνο μέχρι περίπου τα 8 νήματα και από εκεί και πέρα υποβαθμίζονται ήπια. Αντίθετα, τα pthread_mutex_lock, pthread_spin_lock, TAS/TTAS και το omp_critical_kmeans αρχίζουν γρήγορα να κορεσμένα: για 8–16 νήματα ο χρόνος σταθεροποιείται ή αυξάνεται</w:t>
+        <w:t xml:space="preserve"> (array_lock, clh_lock) βελτιώνουν τον χρόνο μέχρι περίπου τα 8 νήματα και από εκεί και πέρα </w:t>
+      </w:r>
+      <w:r>
+        <w:rPr>
+          <w:sz w:val="30"/>
+          <w:szCs w:val="30"/>
+        </w:rPr>
+        <w:t>χειροτερεύουν</w:t>
+      </w:r>
+      <w:r>
+        <w:rPr>
+          <w:sz w:val="30"/>
+          <w:szCs w:val="30"/>
+        </w:rPr>
+        <w:t xml:space="preserve"> ήπια. Αντίθετα, τα pthread_mutex_lock, pthread_spin_lock, TAS/TTAS και το omp_critical_kmeans αρχίζουν </w:t>
+      </w:r>
+      <w:r>
+        <w:rPr>
+          <w:sz w:val="30"/>
+          <w:szCs w:val="30"/>
+        </w:rPr>
+        <w:t>να πέφτουν γρήγορα</w:t>
+      </w:r>
+      <w:r>
+        <w:rPr>
+          <w:sz w:val="30"/>
+          <w:szCs w:val="30"/>
+        </w:rPr>
+        <w:t>: για 8–16 νήματα ο χρόνος σταθεροποιείται ή αυξάνεται</w:t>
       </w:r>
       <w:r>
         <w:rPr>
@@ -6180,7 +6377,6 @@
         <w:rPr>
           <w:sz w:val="30"/>
           <w:szCs w:val="30"/>
-          <w:lang w:val="en-US"/>
         </w:rPr>
       </w:pPr>
       <w:r>
@@ -6217,7 +6413,51 @@
           <w:sz w:val="30"/>
           <w:szCs w:val="30"/>
         </w:rPr>
-        <w:t xml:space="preserve">{32,16,32,10} ο K-means είναι έντονα memory-bound, με περιορισμένο υπολογιστικό φορτίο ανά στοιχείο. Όταν προσθέτουμε ένα «βαρύ» </w:t>
+        <w:t>{32,16,32,10} ο K-means είναι έντονα memory-bound, με περιορισμένο υπολογιστικό φορτίο ανά στοιχείο</w:t>
+      </w:r>
+      <w:r>
+        <w:rPr>
+          <w:sz w:val="30"/>
+          <w:szCs w:val="30"/>
+        </w:rPr>
+        <w:t xml:space="preserve"> (</w:t>
+      </w:r>
+      <w:r>
+        <w:rPr>
+          <w:sz w:val="30"/>
+          <w:szCs w:val="30"/>
+          <w:lang w:val="en-US"/>
+        </w:rPr>
+        <w:t>compute</w:t>
+      </w:r>
+      <w:r>
+        <w:rPr>
+          <w:sz w:val="30"/>
+          <w:szCs w:val="30"/>
+        </w:rPr>
+        <w:t xml:space="preserve"> </w:t>
+      </w:r>
+      <w:r>
+        <w:rPr>
+          <w:sz w:val="30"/>
+          <w:szCs w:val="30"/>
+          <w:lang w:val="en-US"/>
+        </w:rPr>
+        <w:t>intensity</w:t>
+      </w:r>
+      <w:r>
+        <w:rPr>
+          <w:sz w:val="30"/>
+          <w:szCs w:val="30"/>
+        </w:rPr>
+        <w:t>)</w:t>
+      </w:r>
+      <w:r>
+        <w:rPr>
+          <w:sz w:val="30"/>
+          <w:szCs w:val="30"/>
+        </w:rPr>
+        <w:t xml:space="preserve">. Όταν προσθέτουμε ένα «βαρύ» </w:t>
       </w:r>
       <w:r>
         <w:rPr>
@@ -6247,7 +6487,21 @@
           <w:sz w:val="30"/>
           <w:szCs w:val="30"/>
         </w:rPr>
-        <w:t xml:space="preserve">, το κόστος συγχρονισμού δεν κρύβεται· αντίθετα, κυριαρχεί, ειδικά όταν πολλά νήματα προσπαθούν να μπουν στο ίδιο </w:t>
+        <w:t>, το κόστος συγχρονισμού</w:t>
+      </w:r>
+      <w:r>
+        <w:rPr>
+          <w:sz w:val="30"/>
+          <w:szCs w:val="30"/>
+        </w:rPr>
+        <w:t xml:space="preserve"> </w:t>
+      </w:r>
+      <w:r>
+        <w:rPr>
+          <w:sz w:val="30"/>
+          <w:szCs w:val="30"/>
+        </w:rPr>
+        <w:t xml:space="preserve">κυριαρχεί, ειδικά όταν πολλά νήματα προσπαθούν να μπουν στο ίδιο </w:t>
       </w:r>
       <w:r>
         <w:rPr>
@@ -6351,9 +6605,8 @@
         <w:rPr>
           <w:sz w:val="30"/>
           <w:szCs w:val="30"/>
-          <w:lang w:val="en-US"/>
-        </w:rPr>
-        <w:t>parallelism</w:t>
+        </w:rPr>
+        <w:t>παραλληλισμό</w:t>
       </w:r>
       <w:r>
         <w:rPr>
@@ -6391,6 +6644,21 @@
           <w:lang w:val="en-US"/>
         </w:rPr>
         <w:t>critical</w:t>
+      </w:r>
+      <w:r>
+        <w:rPr>
+          <w:sz w:val="30"/>
+          <w:szCs w:val="30"/>
+        </w:rPr>
+        <w:t xml:space="preserve"> </w:t>
+      </w:r>
+      <w:r>
+        <w:rPr>
+          <w:sz w:val="30"/>
+          <w:szCs w:val="30"/>
+          <w:lang w:val="en-US"/>
+        </w:rPr>
+        <w:t>section</w:t>
       </w:r>
       <w:r>
         <w:rPr>
@@ -6411,7 +6679,6 @@
         <w:rPr>
           <w:sz w:val="30"/>
           <w:szCs w:val="30"/>
-          <w:lang w:val="en-US"/>
         </w:rPr>
         <w:tab/>
       </w:r>
@@ -6465,7 +6732,35 @@
           <w:sz w:val="30"/>
           <w:szCs w:val="30"/>
         </w:rPr>
-        <w:t xml:space="preserve"> είχε λίγο κέρδος μέχρι ~8 νήματα και μετά κορεσμό, ακριβώς επειδή πολλές </w:t>
+        <w:t xml:space="preserve"> είχε λίγο κέρδος μέχρι </w:t>
+      </w:r>
+      <w:r>
+        <w:rPr>
+          <w:sz w:val="30"/>
+          <w:szCs w:val="30"/>
+        </w:rPr>
+        <w:t xml:space="preserve">περίπου τα </w:t>
+      </w:r>
+      <w:r>
+        <w:rPr>
+          <w:sz w:val="30"/>
+          <w:szCs w:val="30"/>
+        </w:rPr>
+        <w:t xml:space="preserve">8 νήματα και μετά </w:t>
+      </w:r>
+      <w:r>
+        <w:rPr>
+          <w:sz w:val="30"/>
+          <w:szCs w:val="30"/>
+        </w:rPr>
+        <w:t xml:space="preserve">υπόκειται σε </w:t>
+      </w:r>
+      <w:r>
+        <w:rPr>
+          <w:sz w:val="30"/>
+          <w:szCs w:val="30"/>
+        </w:rPr>
+        <w:t xml:space="preserve">κορεσμό, ακριβώς επειδή πολλές </w:t>
       </w:r>
       <w:r>
         <w:rPr>
@@ -6554,7 +6849,6 @@
         <w:rPr>
           <w:sz w:val="30"/>
           <w:szCs w:val="30"/>
-          <w:lang w:val="en-US"/>
         </w:rPr>
         <w:tab/>
       </w:r>
@@ -6668,7 +6962,21 @@
           <w:sz w:val="30"/>
           <w:szCs w:val="30"/>
         </w:rPr>
-        <w:t xml:space="preserve">: κάθε νήμα δούλευε σε ιδιωτικές δομές και συγχρόνιζε μόνο στη φάση του </w:t>
+        <w:t xml:space="preserve">: κάθε νήμα δούλευε σε ιδιωτικές δομές και </w:t>
+      </w:r>
+      <w:r>
+        <w:rPr>
+          <w:sz w:val="30"/>
+          <w:szCs w:val="30"/>
+        </w:rPr>
+        <w:t>συγχρονιζόταν</w:t>
+      </w:r>
+      <w:r>
+        <w:rPr>
+          <w:sz w:val="30"/>
+          <w:szCs w:val="30"/>
+        </w:rPr>
+        <w:t xml:space="preserve"> μόνο στη φάση του </w:t>
       </w:r>
       <w:r>
         <w:rPr>
@@ -6802,7 +7110,6 @@
         <w:rPr>
           <w:sz w:val="30"/>
           <w:szCs w:val="30"/>
-          <w:lang w:val="en-US"/>
         </w:rPr>
         <w:tab/>
       </w:r>
@@ -6811,14 +7118,7 @@
           <w:sz w:val="30"/>
           <w:szCs w:val="30"/>
         </w:rPr>
-        <w:t>Όπως τονίζεται και στις διαφάνειες του μαθήματος, η επίδοση κάθε μηχανισμού κλειδώματος εξαρτάται κρίσιμα από τον αριθμό νημάτων, το μέγεθος του κρίσιμου/μη κρίσιμου τμήματος και το επίπεδο συμφόρησης</w:t>
-      </w:r>
-      <w:r>
-        <w:rPr>
-          <w:sz w:val="30"/>
-          <w:szCs w:val="30"/>
-        </w:rPr>
-        <w:t xml:space="preserve">. </w:t>
+        <w:t xml:space="preserve">Όπως τονίζεται και στις διαφάνειες του μαθήματος, η επίδοση κάθε μηχανισμού κλειδώματος εξαρτάται κρίσιμα από τον αριθμό νημάτων, το μέγεθος του κρίσιμου/μη κρίσιμου τμήματος και το επίπεδο συμφόρησης. </w:t>
       </w:r>
       <w:r>
         <w:rPr>
@@ -6881,14 +7181,12 @@
         <w:rPr>
           <w:sz w:val="30"/>
           <w:szCs w:val="30"/>
-          <w:lang w:val="en-US"/>
-        </w:rPr>
-      </w:pPr>
-      <w:r>
-        <w:rPr>
-          <w:sz w:val="30"/>
-          <w:szCs w:val="30"/>
-          <w:lang w:val="en-US"/>
+        </w:rPr>
+      </w:pPr>
+      <w:r>
+        <w:rPr>
+          <w:sz w:val="30"/>
+          <w:szCs w:val="30"/>
         </w:rPr>
         <w:tab/>
       </w:r>
@@ -6897,7 +7195,21 @@
           <w:sz w:val="30"/>
           <w:szCs w:val="30"/>
         </w:rPr>
-        <w:t>Κάθε κλείδωμα υλοποιεί τον αμοιβαίο αποκλεισμό με διαφορετικό τρόπο και αυτό έχει άμεσο αντίκτυπο στην επίδοση, ειδικά σε ένα έντονα memory-bound πρόβλημα όπως το K-means της άσκησης.</w:t>
+        <w:t>Κάθε κλείδωμα υλοποιεί τον αμοιβαίο αποκλεισμό με διαφορετικό τρόπο και αυτό έχει άμεσο αντίκτυπο στην επίδοση, ειδικά σε ένα έντονα memory-bound πρόβλημα</w:t>
+      </w:r>
+      <w:r>
+        <w:rPr>
+          <w:sz w:val="30"/>
+          <w:szCs w:val="30"/>
+        </w:rPr>
+        <w:t>,</w:t>
+      </w:r>
+      <w:r>
+        <w:rPr>
+          <w:sz w:val="30"/>
+          <w:szCs w:val="30"/>
+        </w:rPr>
+        <w:t xml:space="preserve"> όπως το K-means της άσκησης.</w:t>
       </w:r>
     </w:p>
     <w:p>
@@ -6905,14 +7217,12 @@
         <w:rPr>
           <w:sz w:val="30"/>
           <w:szCs w:val="30"/>
-          <w:lang w:val="en-US"/>
-        </w:rPr>
-      </w:pPr>
-      <w:r>
-        <w:rPr>
-          <w:sz w:val="30"/>
-          <w:szCs w:val="30"/>
-          <w:lang w:val="en-US"/>
+        </w:rPr>
+      </w:pPr>
+      <w:r>
+        <w:rPr>
+          <w:sz w:val="30"/>
+          <w:szCs w:val="30"/>
         </w:rPr>
         <w:tab/>
       </w:r>
@@ -6921,14 +7231,7 @@
           <w:sz w:val="30"/>
           <w:szCs w:val="30"/>
         </w:rPr>
-        <w:t>Το nosync_lock δεν είναι πραγματικό κλείδωμα</w:t>
-      </w:r>
-      <w:r>
-        <w:rPr>
-          <w:sz w:val="30"/>
-          <w:szCs w:val="30"/>
-        </w:rPr>
-        <w:t xml:space="preserve">. </w:t>
+        <w:t xml:space="preserve">Το nosync_lock δεν είναι πραγματικό κλείδωμα. </w:t>
       </w:r>
       <w:r>
         <w:rPr>
@@ -6957,14 +7260,7 @@
           <w:sz w:val="30"/>
           <w:szCs w:val="30"/>
         </w:rPr>
-        <w:t>.</w:t>
-      </w:r>
-      <w:r>
-        <w:rPr>
-          <w:sz w:val="30"/>
-          <w:szCs w:val="30"/>
-        </w:rPr>
-        <w:t xml:space="preserve"> Γι’ αυτό εμφανίζει τους καλύτερους χρόνους: δεν υπάρχει overhead συγχρονισμού, άρα όλα τα νήματα γράφουν χωρίς συντονισμό πάνω στις κοινόχρηστες δομές. Στην πράξη όμως η υλοποίηση αυτή δεν είναι ορθά συγχρονισμένη και μπορεί να οδηγήσει σε λανθασμένα αποτελέσματα</w:t>
+        <w:t>. Γι’ αυτό εμφανίζει τους καλύτερους χρόνους: δεν υπάρχει overhead συγχρονισμού, άρα όλα τα νήματα γράφουν χωρίς συντονισμό πάνω στις κοινόχρηστες δομές. Στην πράξη όμως η υλοποίηση αυτή δεν είναι ορθά συγχρονισμένη και μπορεί να οδηγήσει σε λανθασμένα αποτελέσματα</w:t>
       </w:r>
       <w:r>
         <w:rPr>
@@ -7008,14 +7304,12 @@
         <w:rPr>
           <w:sz w:val="30"/>
           <w:szCs w:val="30"/>
-          <w:lang w:val="en-US"/>
-        </w:rPr>
-      </w:pPr>
-      <w:r>
-        <w:rPr>
-          <w:sz w:val="30"/>
-          <w:szCs w:val="30"/>
-          <w:lang w:val="en-US"/>
+        </w:rPr>
+      </w:pPr>
+      <w:r>
+        <w:rPr>
+          <w:sz w:val="30"/>
+          <w:szCs w:val="30"/>
         </w:rPr>
         <w:lastRenderedPageBreak/>
         <w:tab/>
@@ -7031,9 +7325,53 @@
         <w:rPr>
           <w:sz w:val="30"/>
           <w:szCs w:val="30"/>
-          <w:lang w:val="en-US"/>
-        </w:rPr>
-        <w:t xml:space="preserve"> pthread_mutex_lock </w:t>
+        </w:rPr>
+        <w:t xml:space="preserve"> </w:t>
+      </w:r>
+      <w:r>
+        <w:rPr>
+          <w:sz w:val="30"/>
+          <w:szCs w:val="30"/>
+          <w:lang w:val="en-US"/>
+        </w:rPr>
+        <w:t>pthread</w:t>
+      </w:r>
+      <w:r>
+        <w:rPr>
+          <w:sz w:val="30"/>
+          <w:szCs w:val="30"/>
+        </w:rPr>
+        <w:t>_</w:t>
+      </w:r>
+      <w:r>
+        <w:rPr>
+          <w:sz w:val="30"/>
+          <w:szCs w:val="30"/>
+          <w:lang w:val="en-US"/>
+        </w:rPr>
+        <w:t>mutex</w:t>
+      </w:r>
+      <w:r>
+        <w:rPr>
+          <w:sz w:val="30"/>
+          <w:szCs w:val="30"/>
+        </w:rPr>
+        <w:t>_</w:t>
+      </w:r>
+      <w:r>
+        <w:rPr>
+          <w:sz w:val="30"/>
+          <w:szCs w:val="30"/>
+          <w:lang w:val="en-US"/>
+        </w:rPr>
+        <w:t>lock</w:t>
+      </w:r>
+      <w:r>
+        <w:rPr>
+          <w:sz w:val="30"/>
+          <w:szCs w:val="30"/>
+        </w:rPr>
+        <w:t xml:space="preserve"> </w:t>
       </w:r>
       <w:r>
         <w:rPr>
@@ -7046,7 +7384,6 @@
         <w:rPr>
           <w:sz w:val="30"/>
           <w:szCs w:val="30"/>
-          <w:lang w:val="en-US"/>
         </w:rPr>
         <w:t xml:space="preserve"> </w:t>
       </w:r>
@@ -7061,9 +7398,38 @@
         <w:rPr>
           <w:sz w:val="30"/>
           <w:szCs w:val="30"/>
-          <w:lang w:val="en-US"/>
-        </w:rPr>
-        <w:t xml:space="preserve"> blocking lock </w:t>
+        </w:rPr>
+        <w:t xml:space="preserve"> </w:t>
+      </w:r>
+      <w:r>
+        <w:rPr>
+          <w:sz w:val="30"/>
+          <w:szCs w:val="30"/>
+          <w:lang w:val="en-US"/>
+        </w:rPr>
+        <w:t>blocking</w:t>
+      </w:r>
+      <w:r>
+        <w:rPr>
+          <w:sz w:val="30"/>
+          <w:szCs w:val="30"/>
+        </w:rPr>
+        <w:t xml:space="preserve"> </w:t>
+      </w:r>
+      <w:r>
+        <w:rPr>
+          <w:sz w:val="30"/>
+          <w:szCs w:val="30"/>
+          <w:lang w:val="en-US"/>
+        </w:rPr>
+        <w:t>lock</w:t>
+      </w:r>
+      <w:r>
+        <w:rPr>
+          <w:sz w:val="30"/>
+          <w:szCs w:val="30"/>
+        </w:rPr>
+        <w:t xml:space="preserve"> </w:t>
       </w:r>
       <w:r>
         <w:rPr>
@@ -7076,7 +7442,6 @@
         <w:rPr>
           <w:sz w:val="30"/>
           <w:szCs w:val="30"/>
-          <w:lang w:val="en-US"/>
         </w:rPr>
         <w:t xml:space="preserve"> </w:t>
       </w:r>
@@ -7091,9 +7456,23 @@
         <w:rPr>
           <w:sz w:val="30"/>
           <w:szCs w:val="30"/>
-          <w:lang w:val="en-US"/>
-        </w:rPr>
-        <w:t xml:space="preserve"> POSIX. </w:t>
+        </w:rPr>
+        <w:t xml:space="preserve"> </w:t>
+      </w:r>
+      <w:r>
+        <w:rPr>
+          <w:sz w:val="30"/>
+          <w:szCs w:val="30"/>
+          <w:lang w:val="en-US"/>
+        </w:rPr>
+        <w:t>POSIX</w:t>
+      </w:r>
+      <w:r>
+        <w:rPr>
+          <w:sz w:val="30"/>
+          <w:szCs w:val="30"/>
+        </w:rPr>
+        <w:t xml:space="preserve">. </w:t>
       </w:r>
       <w:r>
         <w:rPr>
@@ -7399,7 +7778,7 @@
           <w:szCs w:val="30"/>
           <w:lang w:val="en-US"/>
         </w:rPr>
-        <w:t>subsystem</w:t>
+        <w:t>system</w:t>
       </w:r>
       <w:r>
         <w:rPr>
@@ -7429,14 +7808,12 @@
         <w:rPr>
           <w:sz w:val="30"/>
           <w:szCs w:val="30"/>
-          <w:lang w:val="en-US"/>
-        </w:rPr>
-      </w:pPr>
-      <w:r>
-        <w:rPr>
-          <w:sz w:val="30"/>
-          <w:szCs w:val="30"/>
-          <w:lang w:val="en-US"/>
+        </w:rPr>
+      </w:pPr>
+      <w:r>
+        <w:rPr>
+          <w:sz w:val="30"/>
+          <w:szCs w:val="30"/>
         </w:rPr>
         <w:tab/>
       </w:r>
@@ -7451,9 +7828,38 @@
         <w:rPr>
           <w:sz w:val="30"/>
           <w:szCs w:val="30"/>
-          <w:lang w:val="en-US"/>
-        </w:rPr>
-        <w:t xml:space="preserve"> tas_lock </w:t>
+        </w:rPr>
+        <w:t xml:space="preserve"> </w:t>
+      </w:r>
+      <w:r>
+        <w:rPr>
+          <w:sz w:val="30"/>
+          <w:szCs w:val="30"/>
+          <w:lang w:val="en-US"/>
+        </w:rPr>
+        <w:t>tas</w:t>
+      </w:r>
+      <w:r>
+        <w:rPr>
+          <w:sz w:val="30"/>
+          <w:szCs w:val="30"/>
+        </w:rPr>
+        <w:t>_</w:t>
+      </w:r>
+      <w:r>
+        <w:rPr>
+          <w:sz w:val="30"/>
+          <w:szCs w:val="30"/>
+          <w:lang w:val="en-US"/>
+        </w:rPr>
+        <w:t>lock</w:t>
+      </w:r>
+      <w:r>
+        <w:rPr>
+          <w:sz w:val="30"/>
+          <w:szCs w:val="30"/>
+        </w:rPr>
+        <w:t xml:space="preserve"> </w:t>
       </w:r>
       <w:r>
         <w:rPr>
@@ -7466,9 +7872,38 @@
         <w:rPr>
           <w:sz w:val="30"/>
           <w:szCs w:val="30"/>
-          <w:lang w:val="en-US"/>
-        </w:rPr>
-        <w:t xml:space="preserve"> ttas_lock </w:t>
+        </w:rPr>
+        <w:t xml:space="preserve"> </w:t>
+      </w:r>
+      <w:r>
+        <w:rPr>
+          <w:sz w:val="30"/>
+          <w:szCs w:val="30"/>
+          <w:lang w:val="en-US"/>
+        </w:rPr>
+        <w:t>ttas</w:t>
+      </w:r>
+      <w:r>
+        <w:rPr>
+          <w:sz w:val="30"/>
+          <w:szCs w:val="30"/>
+        </w:rPr>
+        <w:t>_</w:t>
+      </w:r>
+      <w:r>
+        <w:rPr>
+          <w:sz w:val="30"/>
+          <w:szCs w:val="30"/>
+          <w:lang w:val="en-US"/>
+        </w:rPr>
+        <w:t>lock</w:t>
+      </w:r>
+      <w:r>
+        <w:rPr>
+          <w:sz w:val="30"/>
+          <w:szCs w:val="30"/>
+        </w:rPr>
+        <w:t xml:space="preserve"> </w:t>
       </w:r>
       <w:r>
         <w:rPr>
@@ -7481,7 +7916,6 @@
         <w:rPr>
           <w:sz w:val="30"/>
           <w:szCs w:val="30"/>
-          <w:lang w:val="en-US"/>
         </w:rPr>
         <w:t xml:space="preserve"> </w:t>
       </w:r>
@@ -7496,7 +7930,6 @@
         <w:rPr>
           <w:sz w:val="30"/>
           <w:szCs w:val="30"/>
-          <w:lang w:val="en-US"/>
         </w:rPr>
         <w:t xml:space="preserve"> </w:t>
       </w:r>
@@ -7511,9 +7944,38 @@
         <w:rPr>
           <w:sz w:val="30"/>
           <w:szCs w:val="30"/>
-          <w:lang w:val="en-US"/>
-        </w:rPr>
-        <w:t xml:space="preserve"> spin lock </w:t>
+        </w:rPr>
+        <w:t xml:space="preserve"> </w:t>
+      </w:r>
+      <w:r>
+        <w:rPr>
+          <w:sz w:val="30"/>
+          <w:szCs w:val="30"/>
+          <w:lang w:val="en-US"/>
+        </w:rPr>
+        <w:t>spin</w:t>
+      </w:r>
+      <w:r>
+        <w:rPr>
+          <w:sz w:val="30"/>
+          <w:szCs w:val="30"/>
+        </w:rPr>
+        <w:t xml:space="preserve"> </w:t>
+      </w:r>
+      <w:r>
+        <w:rPr>
+          <w:sz w:val="30"/>
+          <w:szCs w:val="30"/>
+          <w:lang w:val="en-US"/>
+        </w:rPr>
+        <w:t>lock</w:t>
+      </w:r>
+      <w:r>
+        <w:rPr>
+          <w:sz w:val="30"/>
+          <w:szCs w:val="30"/>
+        </w:rPr>
+        <w:t xml:space="preserve"> </w:t>
       </w:r>
       <w:r>
         <w:rPr>
@@ -7526,7 +7988,6 @@
         <w:rPr>
           <w:sz w:val="30"/>
           <w:szCs w:val="30"/>
-          <w:lang w:val="en-US"/>
         </w:rPr>
         <w:t xml:space="preserve"> </w:t>
       </w:r>
@@ -7541,9 +8002,38 @@
         <w:rPr>
           <w:sz w:val="30"/>
           <w:szCs w:val="30"/>
-          <w:lang w:val="en-US"/>
-        </w:rPr>
-        <w:t xml:space="preserve"> user-space. </w:t>
+        </w:rPr>
+        <w:t xml:space="preserve"> </w:t>
+      </w:r>
+      <w:r>
+        <w:rPr>
+          <w:sz w:val="30"/>
+          <w:szCs w:val="30"/>
+          <w:lang w:val="en-US"/>
+        </w:rPr>
+        <w:t>user</w:t>
+      </w:r>
+      <w:r>
+        <w:rPr>
+          <w:sz w:val="30"/>
+          <w:szCs w:val="30"/>
+        </w:rPr>
+        <w:t>-</w:t>
+      </w:r>
+      <w:r>
+        <w:rPr>
+          <w:sz w:val="30"/>
+          <w:szCs w:val="30"/>
+          <w:lang w:val="en-US"/>
+        </w:rPr>
+        <w:t>space</w:t>
+      </w:r>
+      <w:r>
+        <w:rPr>
+          <w:sz w:val="30"/>
+          <w:szCs w:val="30"/>
+        </w:rPr>
+        <w:t xml:space="preserve">. </w:t>
       </w:r>
       <w:r>
         <w:rPr>
@@ -7909,14 +8399,12 @@
         <w:rPr>
           <w:sz w:val="30"/>
           <w:szCs w:val="30"/>
-          <w:lang w:val="en-US"/>
-        </w:rPr>
-      </w:pPr>
-      <w:r>
-        <w:rPr>
-          <w:sz w:val="30"/>
-          <w:szCs w:val="30"/>
-          <w:lang w:val="en-US"/>
+        </w:rPr>
+      </w:pPr>
+      <w:r>
+        <w:rPr>
+          <w:sz w:val="30"/>
+          <w:szCs w:val="30"/>
         </w:rPr>
         <w:tab/>
       </w:r>
@@ -8036,16 +8524,15 @@
         <w:rPr>
           <w:sz w:val="30"/>
           <w:szCs w:val="30"/>
-          <w:lang w:val="en-US"/>
-        </w:rPr>
-        <w:t>spin</w:t>
-      </w:r>
-      <w:r>
-        <w:rPr>
-          <w:sz w:val="30"/>
-          <w:szCs w:val="30"/>
-        </w:rPr>
-        <w:t xml:space="preserve">-άρει πάνω σε μια μεταβλητή που ανήκει στον «προκάτοχό» του. Και στις δύο περιπτώσεις, το </w:t>
+        </w:rPr>
+        <w:t>σπινά</w:t>
+      </w:r>
+      <w:r>
+        <w:rPr>
+          <w:sz w:val="30"/>
+          <w:szCs w:val="30"/>
+        </w:rPr>
+        <w:t xml:space="preserve">ρει πάνω σε μια μεταβλητή που ανήκει στον «προκάτοχό» του. Και στις δύο περιπτώσεις, το </w:t>
       </w:r>
       <w:r>
         <w:rPr>
@@ -8224,7 +8711,6 @@
         <w:rPr>
           <w:sz w:val="30"/>
           <w:szCs w:val="30"/>
-          <w:lang w:val="en-US"/>
         </w:rPr>
         <w:tab/>
       </w:r>
@@ -9835,6 +10321,7 @@
   <w:style w:type="character" w:default="1" w:styleId="DefaultParagraphFont">
     <w:name w:val="Default Paragraph Font"/>
     <w:uiPriority w:val="1"/>
+    <w:semiHidden/>
     <w:unhideWhenUsed/>
   </w:style>
   <w:style w:type="table" w:default="1" w:styleId="TableNormal">

</xml_diff>